<commit_message>
updated custom phys simulation doc
</commit_message>
<xml_diff>
--- a/Custom Physics Simulation -Trey Gleason.docx
+++ b/Custom Physics Simulation -Trey Gleason.docx
@@ -137,7 +137,6 @@
         <w:t>-</w:t>
       </w:r>
       <w:proofErr w:type="spellStart"/>
-      <w:proofErr w:type="gramStart"/>
       <w:r>
         <w:rPr>
           <w:rFonts w:eastAsia="Times New Roman" w:cstheme="minorHAnsi"/>
@@ -151,15 +150,7 @@
           <w:rFonts w:eastAsia="Times New Roman" w:cstheme="minorHAnsi"/>
           <w:color w:val="2D3B45"/>
         </w:rPr>
-        <w:t>(</w:t>
-      </w:r>
-      <w:proofErr w:type="gramEnd"/>
-      <w:r>
-        <w:rPr>
-          <w:rFonts w:eastAsia="Times New Roman" w:cstheme="minorHAnsi"/>
-          <w:color w:val="2D3B45"/>
-        </w:rPr>
-        <w:t>)</w:t>
+        <w:t>()</w:t>
       </w:r>
     </w:p>
     <w:p>
@@ -179,7 +170,6 @@
         <w:t>-</w:t>
       </w:r>
       <w:proofErr w:type="spellStart"/>
-      <w:proofErr w:type="gramStart"/>
       <w:r>
         <w:rPr>
           <w:rFonts w:eastAsia="Times New Roman" w:cstheme="minorHAnsi"/>
@@ -193,15 +183,7 @@
           <w:rFonts w:eastAsia="Times New Roman" w:cstheme="minorHAnsi"/>
           <w:color w:val="2D3B45"/>
         </w:rPr>
-        <w:t>(</w:t>
-      </w:r>
-      <w:proofErr w:type="gramEnd"/>
-      <w:r>
-        <w:rPr>
-          <w:rFonts w:eastAsia="Times New Roman" w:cstheme="minorHAnsi"/>
-          <w:color w:val="2D3B45"/>
-        </w:rPr>
-        <w:t>)</w:t>
+        <w:t>()</w:t>
       </w:r>
     </w:p>
     <w:p>
@@ -221,7 +203,6 @@
         <w:t>-</w:t>
       </w:r>
       <w:proofErr w:type="spellStart"/>
-      <w:proofErr w:type="gramStart"/>
       <w:r>
         <w:rPr>
           <w:rFonts w:eastAsia="Times New Roman" w:cstheme="minorHAnsi"/>
@@ -235,15 +216,7 @@
           <w:rFonts w:eastAsia="Times New Roman" w:cstheme="minorHAnsi"/>
           <w:color w:val="2D3B45"/>
         </w:rPr>
-        <w:t>(</w:t>
-      </w:r>
-      <w:proofErr w:type="gramEnd"/>
-      <w:r>
-        <w:rPr>
-          <w:rFonts w:eastAsia="Times New Roman" w:cstheme="minorHAnsi"/>
-          <w:color w:val="2D3B45"/>
-        </w:rPr>
-        <w:t>)</w:t>
+        <w:t>()</w:t>
       </w:r>
     </w:p>
     <w:p>
@@ -263,7 +236,6 @@
         <w:t>-</w:t>
       </w:r>
       <w:proofErr w:type="spellStart"/>
-      <w:proofErr w:type="gramStart"/>
       <w:r>
         <w:rPr>
           <w:rFonts w:eastAsia="Times New Roman" w:cstheme="minorHAnsi"/>
@@ -277,15 +249,7 @@
           <w:rFonts w:eastAsia="Times New Roman" w:cstheme="minorHAnsi"/>
           <w:color w:val="2D3B45"/>
         </w:rPr>
-        <w:t>(</w:t>
-      </w:r>
-      <w:proofErr w:type="gramEnd"/>
-      <w:r>
-        <w:rPr>
-          <w:rFonts w:eastAsia="Times New Roman" w:cstheme="minorHAnsi"/>
-          <w:color w:val="2D3B45"/>
-        </w:rPr>
-        <w:t>)</w:t>
+        <w:t>()</w:t>
       </w:r>
     </w:p>
     <w:p>
@@ -305,7 +269,6 @@
         <w:t>-</w:t>
       </w:r>
       <w:proofErr w:type="spellStart"/>
-      <w:proofErr w:type="gramStart"/>
       <w:r>
         <w:rPr>
           <w:rFonts w:eastAsia="Times New Roman" w:cstheme="minorHAnsi"/>
@@ -319,15 +282,7 @@
           <w:rFonts w:eastAsia="Times New Roman" w:cstheme="minorHAnsi"/>
           <w:color w:val="2D3B45"/>
         </w:rPr>
-        <w:t>(</w:t>
-      </w:r>
-      <w:proofErr w:type="gramEnd"/>
-      <w:r>
-        <w:rPr>
-          <w:rFonts w:eastAsia="Times New Roman" w:cstheme="minorHAnsi"/>
-          <w:color w:val="2D3B45"/>
-        </w:rPr>
-        <w:t>)</w:t>
+        <w:t>()</w:t>
       </w:r>
     </w:p>
     <w:p>
@@ -520,7 +475,10 @@
       </w:r>
       <w:proofErr w:type="spellEnd"/>
       <w:r>
-        <w:t xml:space="preserve"> - </w:t>
+        <w:t>:</w:t>
+      </w:r>
+      <w:r>
+        <w:t xml:space="preserve"> </w:t>
       </w:r>
       <w:hyperlink r:id="rId11" w:history="1">
         <w:r>
@@ -538,13 +496,7 @@
           <w:rPr>
             <w:rStyle w:val="Hyperlink"/>
           </w:rPr>
-          <w:t>https://github.com/raysan5/rayli</w:t>
-        </w:r>
-        <w:r>
-          <w:rPr>
-            <w:rStyle w:val="Hyperlink"/>
-          </w:rPr>
-          <w:t>b</w:t>
+          <w:t>https://github.com/raysan5/raylib</w:t>
         </w:r>
       </w:hyperlink>
     </w:p>
@@ -587,19 +539,11 @@
       <w:pPr>
         <w:pStyle w:val="Heading3"/>
       </w:pPr>
-      <w:proofErr w:type="gramStart"/>
       <w:r>
         <w:rPr>
           <w:rStyle w:val="Heading3Char"/>
         </w:rPr>
-        <w:t>game(</w:t>
-      </w:r>
-      <w:proofErr w:type="gramEnd"/>
-      <w:r>
-        <w:rPr>
-          <w:rStyle w:val="Heading3Char"/>
-        </w:rPr>
-        <w:t>)</w:t>
+        <w:t>game()</w:t>
       </w:r>
       <w:r>
         <w:rPr>
@@ -651,17 +595,12 @@
         <w:t xml:space="preserve">The target amount of time between time steps as expressed in seconds. Evaluated by the </w:t>
       </w:r>
       <w:proofErr w:type="spellStart"/>
-      <w:proofErr w:type="gramStart"/>
       <w:r>
         <w:t>shouldTickPhysics</w:t>
       </w:r>
       <w:proofErr w:type="spellEnd"/>
       <w:r>
-        <w:t>(</w:t>
-      </w:r>
-      <w:proofErr w:type="gramEnd"/>
-      <w:r>
-        <w:t>) function to determine if a physics update is due.</w:t>
+        <w:t>() function to determine if a physics update is due.</w:t>
       </w:r>
     </w:p>
     <w:p>
@@ -675,7 +614,6 @@
         <w:t xml:space="preserve">void </w:t>
       </w:r>
       <w:proofErr w:type="spellStart"/>
-      <w:proofErr w:type="gramStart"/>
       <w:r>
         <w:rPr>
           <w:rStyle w:val="Heading3Char"/>
@@ -687,14 +625,7 @@
         <w:rPr>
           <w:rStyle w:val="Heading3Char"/>
         </w:rPr>
-        <w:t>(</w:t>
-      </w:r>
-      <w:proofErr w:type="gramEnd"/>
-      <w:r>
-        <w:rPr>
-          <w:rStyle w:val="Heading3Char"/>
-        </w:rPr>
-        <w:t>)</w:t>
+        <w:t>()</w:t>
       </w:r>
     </w:p>
     <w:p>
@@ -704,15 +635,7 @@
     </w:p>
     <w:p>
       <w:r>
-        <w:t xml:space="preserve">void </w:t>
-      </w:r>
-      <w:proofErr w:type="gramStart"/>
-      <w:r>
-        <w:t>draw(</w:t>
-      </w:r>
-      <w:proofErr w:type="gramEnd"/>
-      <w:r>
-        <w:t>)</w:t>
+        <w:t>void draw()</w:t>
       </w:r>
     </w:p>
     <w:p>
@@ -723,15 +646,7 @@
     </w:p>
     <w:p>
       <w:r>
-        <w:t xml:space="preserve">void </w:t>
-      </w:r>
-      <w:proofErr w:type="gramStart"/>
-      <w:r>
-        <w:t>exit(</w:t>
-      </w:r>
-      <w:proofErr w:type="gramEnd"/>
-      <w:r>
-        <w:t>)</w:t>
+        <w:t>void exit()</w:t>
       </w:r>
     </w:p>
     <w:p>
@@ -742,41 +657,28 @@
     </w:p>
     <w:p>
       <w:r>
+        <w:t>void tick()</w:t>
+      </w:r>
+    </w:p>
+    <w:p>
+      <w:pPr>
+        <w:ind w:firstLine="720"/>
+      </w:pPr>
+      <w:r>
+        <w:t>poll for input, update timers, etc.</w:t>
+      </w:r>
+    </w:p>
+    <w:p>
+      <w:r>
         <w:t xml:space="preserve">void </w:t>
       </w:r>
-      <w:proofErr w:type="gramStart"/>
-      <w:r>
-        <w:t>tick(</w:t>
-      </w:r>
-      <w:proofErr w:type="gramEnd"/>
-      <w:r>
-        <w:t>)</w:t>
-      </w:r>
-    </w:p>
-    <w:p>
-      <w:pPr>
-        <w:ind w:firstLine="720"/>
-      </w:pPr>
-      <w:r>
-        <w:t>poll for input, update timers, etc.</w:t>
-      </w:r>
-    </w:p>
-    <w:p>
-      <w:r>
-        <w:t xml:space="preserve">void </w:t>
-      </w:r>
-      <w:proofErr w:type="spellStart"/>
-      <w:proofErr w:type="gramStart"/>
+      <w:proofErr w:type="spellStart"/>
       <w:r>
         <w:t>shouldTickFixed</w:t>
       </w:r>
       <w:proofErr w:type="spellEnd"/>
       <w:r>
-        <w:t>(</w:t>
-      </w:r>
-      <w:proofErr w:type="gramEnd"/>
-      <w:r>
-        <w:t>)</w:t>
+        <w:t>()</w:t>
       </w:r>
     </w:p>
     <w:p>
@@ -804,18 +706,13 @@
     <w:p/>
     <w:p>
       <w:proofErr w:type="spellStart"/>
-      <w:proofErr w:type="gramStart"/>
       <w:r>
         <w:lastRenderedPageBreak/>
         <w:t>physObject</w:t>
       </w:r>
       <w:proofErr w:type="spellEnd"/>
       <w:r>
-        <w:t>(</w:t>
-      </w:r>
-      <w:proofErr w:type="gramEnd"/>
-      <w:r>
-        <w:t>)</w:t>
+        <w:t>()</w:t>
       </w:r>
     </w:p>
     <w:p>
@@ -838,7 +735,6 @@
         <w:t xml:space="preserve">void </w:t>
       </w:r>
       <w:proofErr w:type="spellStart"/>
-      <w:proofErr w:type="gramStart"/>
       <w:r>
         <w:rPr>
           <w:rFonts w:eastAsia="Times New Roman" w:cstheme="minorHAnsi"/>
@@ -850,14 +746,7 @@
         <w:rPr>
           <w:rFonts w:eastAsia="Times New Roman" w:cstheme="minorHAnsi"/>
         </w:rPr>
-        <w:t>(</w:t>
-      </w:r>
-      <w:proofErr w:type="gramEnd"/>
-      <w:r>
-        <w:rPr>
-          <w:rFonts w:eastAsia="Times New Roman" w:cstheme="minorHAnsi"/>
-        </w:rPr>
-        <w:t>)</w:t>
+        <w:t>()</w:t>
       </w:r>
     </w:p>
     <w:p>
@@ -925,7 +814,6 @@
         <w:t xml:space="preserve">void </w:t>
       </w:r>
       <w:proofErr w:type="spellStart"/>
-      <w:proofErr w:type="gramStart"/>
       <w:r>
         <w:rPr>
           <w:rFonts w:eastAsia="Times New Roman" w:cstheme="minorHAnsi"/>
@@ -937,14 +825,7 @@
         <w:rPr>
           <w:rFonts w:eastAsia="Times New Roman" w:cstheme="minorHAnsi"/>
         </w:rPr>
-        <w:t>(</w:t>
-      </w:r>
-      <w:proofErr w:type="gramEnd"/>
-      <w:r>
-        <w:rPr>
-          <w:rFonts w:eastAsia="Times New Roman" w:cstheme="minorHAnsi"/>
-        </w:rPr>
-        <w:t>)</w:t>
+        <w:t>()</w:t>
       </w:r>
     </w:p>
     <w:p>
@@ -960,27 +841,76 @@
           <w:rFonts w:cstheme="minorHAnsi"/>
           <w:shd w:val="clear" w:color="auto" w:fill="F8F8F8"/>
         </w:rPr>
-        <w:t>Add</w:t>
-      </w:r>
+        <w:t xml:space="preserve">Adds an instant force impulse to the </w:t>
+      </w:r>
+      <w:proofErr w:type="spellStart"/>
       <w:r>
         <w:rPr>
           <w:rFonts w:cstheme="minorHAnsi"/>
           <w:shd w:val="clear" w:color="auto" w:fill="F8F8F8"/>
         </w:rPr>
-        <w:t>s</w:t>
-      </w:r>
+        <w:t>rigidbody</w:t>
+      </w:r>
+      <w:proofErr w:type="spellEnd"/>
       <w:r>
         <w:rPr>
           <w:rFonts w:cstheme="minorHAnsi"/>
           <w:shd w:val="clear" w:color="auto" w:fill="F8F8F8"/>
         </w:rPr>
-        <w:t xml:space="preserve"> an instant force impulse to the </w:t>
-      </w:r>
-      <w:proofErr w:type="spellStart"/>
+        <w:t>, using its mass</w:t>
+      </w:r>
+    </w:p>
+    <w:p>
+      <w:pPr>
+        <w:spacing w:before="100" w:beforeAutospacing="1" w:after="100" w:afterAutospacing="1" w:line="240" w:lineRule="auto"/>
+        <w:rPr>
+          <w:rFonts w:eastAsia="Times New Roman" w:cstheme="minorHAnsi"/>
+        </w:rPr>
+      </w:pPr>
+      <w:r>
+        <w:rPr>
+          <w:rFonts w:eastAsia="Times New Roman" w:cstheme="minorHAnsi"/>
+        </w:rPr>
+        <w:t xml:space="preserve">void </w:t>
+      </w:r>
+      <w:proofErr w:type="spellStart"/>
+      <w:r>
+        <w:rPr>
+          <w:rFonts w:eastAsia="Times New Roman" w:cstheme="minorHAnsi"/>
+        </w:rPr>
+        <w:t>addVelocity</w:t>
+      </w:r>
+      <w:proofErr w:type="spellEnd"/>
+      <w:r>
+        <w:rPr>
+          <w:rFonts w:eastAsia="Times New Roman" w:cstheme="minorHAnsi"/>
+        </w:rPr>
+        <w:t>()</w:t>
+      </w:r>
+    </w:p>
+    <w:p>
+      <w:pPr>
+        <w:spacing w:before="100" w:beforeAutospacing="1" w:after="100" w:afterAutospacing="1" w:line="240" w:lineRule="auto"/>
+        <w:rPr>
+          <w:rFonts w:eastAsia="Times New Roman" w:cstheme="minorHAnsi"/>
+        </w:rPr>
+      </w:pPr>
+      <w:r>
+        <w:rPr>
+          <w:rFonts w:eastAsia="Times New Roman" w:cstheme="minorHAnsi"/>
+        </w:rPr>
+        <w:tab/>
+      </w:r>
       <w:r>
         <w:rPr>
           <w:rFonts w:cstheme="minorHAnsi"/>
-          <w:shd w:val="clear" w:color="auto" w:fill="F8F8F8"/>
+        </w:rPr>
+        <w:t xml:space="preserve">Add an instant velocity change to the </w:t>
+      </w:r>
+      <w:proofErr w:type="spellStart"/>
+      <w:r>
+        <w:rPr>
+          <w:rFonts w:cstheme="minorHAnsi"/>
         </w:rPr>
         <w:t>rigidbody</w:t>
       </w:r>
@@ -988,9 +918,8 @@
       <w:r>
         <w:rPr>
           <w:rFonts w:cstheme="minorHAnsi"/>
-          <w:shd w:val="clear" w:color="auto" w:fill="F8F8F8"/>
-        </w:rPr>
-        <w:t>, using its mass</w:t>
+        </w:rPr>
+        <w:t>, ignoring its mass</w:t>
       </w:r>
     </w:p>
     <w:p>
@@ -1007,77 +936,6 @@
         <w:t xml:space="preserve">void </w:t>
       </w:r>
       <w:proofErr w:type="spellStart"/>
-      <w:proofErr w:type="gramStart"/>
-      <w:r>
-        <w:rPr>
-          <w:rFonts w:eastAsia="Times New Roman" w:cstheme="minorHAnsi"/>
-        </w:rPr>
-        <w:t>addVelocity</w:t>
-      </w:r>
-      <w:proofErr w:type="spellEnd"/>
-      <w:r>
-        <w:rPr>
-          <w:rFonts w:eastAsia="Times New Roman" w:cstheme="minorHAnsi"/>
-        </w:rPr>
-        <w:t>(</w:t>
-      </w:r>
-      <w:proofErr w:type="gramEnd"/>
-      <w:r>
-        <w:rPr>
-          <w:rFonts w:eastAsia="Times New Roman" w:cstheme="minorHAnsi"/>
-        </w:rPr>
-        <w:t>)</w:t>
-      </w:r>
-    </w:p>
-    <w:p>
-      <w:pPr>
-        <w:spacing w:before="100" w:beforeAutospacing="1" w:after="100" w:afterAutospacing="1" w:line="240" w:lineRule="auto"/>
-        <w:rPr>
-          <w:rFonts w:eastAsia="Times New Roman" w:cstheme="minorHAnsi"/>
-        </w:rPr>
-      </w:pPr>
-      <w:r>
-        <w:rPr>
-          <w:rFonts w:eastAsia="Times New Roman" w:cstheme="minorHAnsi"/>
-        </w:rPr>
-        <w:tab/>
-      </w:r>
-      <w:r>
-        <w:rPr>
-          <w:rFonts w:cstheme="minorHAnsi"/>
-        </w:rPr>
-        <w:t xml:space="preserve">Add an instant velocity change to the </w:t>
-      </w:r>
-      <w:proofErr w:type="spellStart"/>
-      <w:r>
-        <w:rPr>
-          <w:rFonts w:cstheme="minorHAnsi"/>
-        </w:rPr>
-        <w:t>rigidbody</w:t>
-      </w:r>
-      <w:proofErr w:type="spellEnd"/>
-      <w:r>
-        <w:rPr>
-          <w:rFonts w:cstheme="minorHAnsi"/>
-        </w:rPr>
-        <w:t>, ignoring its mass</w:t>
-      </w:r>
-    </w:p>
-    <w:p>
-      <w:pPr>
-        <w:spacing w:before="100" w:beforeAutospacing="1" w:after="100" w:afterAutospacing="1" w:line="240" w:lineRule="auto"/>
-        <w:rPr>
-          <w:rFonts w:eastAsia="Times New Roman" w:cstheme="minorHAnsi"/>
-        </w:rPr>
-      </w:pPr>
-      <w:r>
-        <w:rPr>
-          <w:rFonts w:eastAsia="Times New Roman" w:cstheme="minorHAnsi"/>
-        </w:rPr>
-        <w:t xml:space="preserve">void </w:t>
-      </w:r>
-      <w:proofErr w:type="spellStart"/>
-      <w:proofErr w:type="gramStart"/>
       <w:r>
         <w:rPr>
           <w:rFonts w:eastAsia="Times New Roman" w:cstheme="minorHAnsi"/>
@@ -1089,14 +947,7 @@
         <w:rPr>
           <w:rFonts w:eastAsia="Times New Roman" w:cstheme="minorHAnsi"/>
         </w:rPr>
-        <w:t>(</w:t>
-      </w:r>
-      <w:proofErr w:type="gramEnd"/>
-      <w:r>
-        <w:rPr>
-          <w:rFonts w:eastAsia="Times New Roman" w:cstheme="minorHAnsi"/>
-        </w:rPr>
-        <w:t>)</w:t>
+        <w:t>()</w:t>
       </w:r>
     </w:p>
     <w:p>
@@ -1144,7 +995,6 @@
         <w:t xml:space="preserve">void </w:t>
       </w:r>
       <w:proofErr w:type="spellStart"/>
-      <w:proofErr w:type="gramStart"/>
       <w:r>
         <w:rPr>
           <w:rFonts w:eastAsia="Times New Roman" w:cstheme="minorHAnsi"/>
@@ -1158,15 +1008,7 @@
           <w:rFonts w:eastAsia="Times New Roman" w:cstheme="minorHAnsi"/>
           <w:color w:val="2D3B45"/>
         </w:rPr>
-        <w:t>(</w:t>
-      </w:r>
-      <w:proofErr w:type="gramEnd"/>
-      <w:r>
-        <w:rPr>
-          <w:rFonts w:eastAsia="Times New Roman" w:cstheme="minorHAnsi"/>
-          <w:color w:val="2D3B45"/>
-        </w:rPr>
-        <w:t>)</w:t>
+        <w:t>()</w:t>
       </w:r>
     </w:p>
     <w:p>
@@ -1195,21 +1037,7 @@
         <w:rPr>
           <w:rFonts w:eastAsia="Times New Roman" w:cstheme="minorHAnsi"/>
         </w:rPr>
-        <w:t xml:space="preserve"> to choose whether or not </w:t>
-      </w:r>
-      <w:proofErr w:type="gramStart"/>
-      <w:r>
-        <w:rPr>
-          <w:rFonts w:eastAsia="Times New Roman" w:cstheme="minorHAnsi"/>
-        </w:rPr>
-        <w:t>a</w:t>
-      </w:r>
-      <w:proofErr w:type="gramEnd"/>
-      <w:r>
-        <w:rPr>
-          <w:rFonts w:eastAsia="Times New Roman" w:cstheme="minorHAnsi"/>
-        </w:rPr>
-        <w:t xml:space="preserve"> object should be subjected to gravitational forces</w:t>
+        <w:t xml:space="preserve"> to choose whether or not a object should be subjected to gravitational forces</w:t>
       </w:r>
     </w:p>
     <w:p>
@@ -1226,7 +1054,6 @@
         <w:t xml:space="preserve">float </w:t>
       </w:r>
       <w:proofErr w:type="spellStart"/>
-      <w:proofErr w:type="gramStart"/>
       <w:r>
         <w:rPr>
           <w:rFonts w:eastAsia="Times New Roman" w:cstheme="minorHAnsi"/>
@@ -1238,14 +1065,7 @@
         <w:rPr>
           <w:rFonts w:eastAsia="Times New Roman" w:cstheme="minorHAnsi"/>
         </w:rPr>
-        <w:t>(</w:t>
-      </w:r>
-      <w:proofErr w:type="gramEnd"/>
-      <w:r>
-        <w:rPr>
-          <w:rFonts w:eastAsia="Times New Roman" w:cstheme="minorHAnsi"/>
-        </w:rPr>
-        <w:t>)</w:t>
+        <w:t>()</w:t>
       </w:r>
     </w:p>
     <w:p>
@@ -1268,17 +1088,12 @@
         <w:t xml:space="preserve">bool </w:t>
       </w:r>
       <w:proofErr w:type="spellStart"/>
-      <w:proofErr w:type="gramStart"/>
       <w:r>
         <w:t>checkCircleCircle</w:t>
       </w:r>
       <w:proofErr w:type="spellEnd"/>
       <w:r>
-        <w:t>(</w:t>
-      </w:r>
-      <w:proofErr w:type="gramEnd"/>
-      <w:r>
-        <w:t>)</w:t>
+        <w:t>()</w:t>
       </w:r>
     </w:p>
     <w:p>
@@ -1332,7 +1147,6 @@
         <w:t xml:space="preserve"> </w:t>
       </w:r>
       <w:proofErr w:type="spellStart"/>
-      <w:proofErr w:type="gramStart"/>
       <w:r>
         <w:rPr>
           <w:rFonts w:ascii="Consolas" w:hAnsi="Consolas" w:cs="Consolas"/>
@@ -1350,17 +1164,7 @@
           <w:sz w:val="19"/>
           <w:szCs w:val="19"/>
         </w:rPr>
-        <w:t>(</w:t>
-      </w:r>
-      <w:proofErr w:type="gramEnd"/>
-      <w:r>
-        <w:rPr>
-          <w:rFonts w:ascii="Consolas" w:hAnsi="Consolas" w:cs="Consolas"/>
-          <w:color w:val="000000"/>
-          <w:sz w:val="19"/>
-          <w:szCs w:val="19"/>
-        </w:rPr>
-        <w:t>)</w:t>
+        <w:t>()</w:t>
       </w:r>
     </w:p>
     <w:p>
@@ -1446,7 +1250,6 @@
         </w:rPr>
       </w:pPr>
       <w:proofErr w:type="spellStart"/>
-      <w:proofErr w:type="gramStart"/>
       <w:r>
         <w:rPr>
           <w:rFonts w:ascii="Consolas" w:hAnsi="Consolas" w:cs="Consolas"/>
@@ -1466,7 +1269,6 @@
         </w:rPr>
         <w:t>::</w:t>
       </w:r>
-      <w:proofErr w:type="gramEnd"/>
       <w:r>
         <w:rPr>
           <w:rFonts w:ascii="Consolas" w:hAnsi="Consolas" w:cs="Consolas"/>
@@ -1513,7 +1315,6 @@
         </w:rPr>
       </w:pPr>
       <w:proofErr w:type="spellStart"/>
-      <w:proofErr w:type="gramStart"/>
       <w:r>
         <w:rPr>
           <w:rFonts w:ascii="Consolas" w:hAnsi="Consolas" w:cs="Consolas"/>
@@ -1533,7 +1334,6 @@
         </w:rPr>
         <w:t>::</w:t>
       </w:r>
-      <w:proofErr w:type="gramEnd"/>
       <w:r>
         <w:rPr>
           <w:rFonts w:ascii="Consolas" w:hAnsi="Consolas" w:cs="Consolas"/>
@@ -1624,7 +1424,6 @@
         </w:rPr>
       </w:pPr>
       <w:proofErr w:type="spellStart"/>
-      <w:proofErr w:type="gramStart"/>
       <w:r>
         <w:rPr>
           <w:rFonts w:ascii="Consolas" w:hAnsi="Consolas" w:cs="Consolas"/>
@@ -1645,7 +1444,6 @@
         </w:rPr>
         <w:t>::</w:t>
       </w:r>
-      <w:proofErr w:type="gramEnd"/>
       <w:r>
         <w:rPr>
           <w:rFonts w:ascii="Consolas" w:hAnsi="Consolas" w:cs="Consolas"/>
@@ -1687,10 +1485,7 @@
         <w:tab/>
       </w:r>
       <w:r>
-        <w:t xml:space="preserve">calculates the direction and amount that </w:t>
-      </w:r>
-      <w:r>
-        <w:t xml:space="preserve">a circle and </w:t>
+        <w:t xml:space="preserve">calculates the direction and amount that a circle and </w:t>
       </w:r>
       <w:proofErr w:type="spellStart"/>
       <w:r>
@@ -2839,6 +2634,21 @@
 </file>
 
 <file path=customXml/item1.xml><?xml version="1.0" encoding="utf-8"?>
+<p:properties xmlns:p="http://schemas.microsoft.com/office/2006/metadata/properties" xmlns:xsi="http://www.w3.org/2001/XMLSchema-instance" xmlns:pc="http://schemas.microsoft.com/office/infopath/2007/PartnerControls">
+  <documentManagement/>
+</p:properties>
+</file>
+
+<file path=customXml/item2.xml><?xml version="1.0" encoding="utf-8"?>
+<?mso-contentType ?>
+<FormTemplates xmlns="http://schemas.microsoft.com/sharepoint/v3/contenttype/forms">
+  <Display>DocumentLibraryForm</Display>
+  <Edit>DocumentLibraryForm</Edit>
+  <New>DocumentLibraryForm</New>
+</FormTemplates>
+</file>
+
+<file path=customXml/item3.xml><?xml version="1.0" encoding="utf-8"?>
 <ct:contentTypeSchema xmlns:ct="http://schemas.microsoft.com/office/2006/metadata/contentType" xmlns:ma="http://schemas.microsoft.com/office/2006/metadata/properties/metaAttributes" ct:_="" ma:_="" ma:contentTypeName="Document" ma:contentTypeID="0x01010023A74BAE726F2344B6F4615C42B9085F" ma:contentTypeVersion="10" ma:contentTypeDescription="Create a new document." ma:contentTypeScope="" ma:versionID="4d55923cc7c78abbf543bbbeed3400a1">
   <xsd:schema xmlns:xsd="http://www.w3.org/2001/XMLSchema" xmlns:xs="http://www.w3.org/2001/XMLSchema" xmlns:p="http://schemas.microsoft.com/office/2006/metadata/properties" xmlns:ns2="02294a81-1c35-42d2-96be-644bafa8c118" targetNamespace="http://schemas.microsoft.com/office/2006/metadata/properties" ma:root="true" ma:fieldsID="fa13c187a0e7decafc13be671cc7a958" ns2:_="">
     <xsd:import namespace="02294a81-1c35-42d2-96be-644bafa8c118"/>
@@ -3022,22 +2832,24 @@
 </ct:contentTypeSchema>
 </file>
 
-<file path=customXml/item2.xml><?xml version="1.0" encoding="utf-8"?>
-<?mso-contentType ?>
-<FormTemplates xmlns="http://schemas.microsoft.com/sharepoint/v3/contenttype/forms">
-  <Display>DocumentLibraryForm</Display>
-  <Edit>DocumentLibraryForm</Edit>
-  <New>DocumentLibraryForm</New>
-</FormTemplates>
+<file path=customXml/itemProps1.xml><?xml version="1.0" encoding="utf-8"?>
+<ds:datastoreItem xmlns:ds="http://schemas.openxmlformats.org/officeDocument/2006/customXml" ds:itemID="{CFD696C6-B20F-4368-9FB9-27D722436D58}">
+  <ds:schemaRefs>
+    <ds:schemaRef ds:uri="http://schemas.microsoft.com/office/2006/metadata/properties"/>
+    <ds:schemaRef ds:uri="http://schemas.microsoft.com/office/infopath/2007/PartnerControls"/>
+  </ds:schemaRefs>
+</ds:datastoreItem>
 </file>
 
-<file path=customXml/item3.xml><?xml version="1.0" encoding="utf-8"?>
-<p:properties xmlns:p="http://schemas.microsoft.com/office/2006/metadata/properties" xmlns:xsi="http://www.w3.org/2001/XMLSchema-instance" xmlns:pc="http://schemas.microsoft.com/office/infopath/2007/PartnerControls">
-  <documentManagement/>
-</p:properties>
+<file path=customXml/itemProps2.xml><?xml version="1.0" encoding="utf-8"?>
+<ds:datastoreItem xmlns:ds="http://schemas.openxmlformats.org/officeDocument/2006/customXml" ds:itemID="{DFDD4B4A-A584-4C15-9E19-829B0AFB716C}">
+  <ds:schemaRefs>
+    <ds:schemaRef ds:uri="http://schemas.microsoft.com/sharepoint/v3/contenttype/forms"/>
+  </ds:schemaRefs>
+</ds:datastoreItem>
 </file>
 
-<file path=customXml/itemProps1.xml><?xml version="1.0" encoding="utf-8"?>
+<file path=customXml/itemProps3.xml><?xml version="1.0" encoding="utf-8"?>
 <ds:datastoreItem xmlns:ds="http://schemas.openxmlformats.org/officeDocument/2006/customXml" ds:itemID="{CCEA42C8-DEDB-441D-8369-7FA789B9D590}">
   <ds:schemaRefs>
     <ds:schemaRef ds:uri="http://schemas.microsoft.com/office/2006/metadata/contentType"/>
@@ -3053,21 +2865,4 @@
     <ds:schemaRef ds:uri="http://schemas.microsoft.com/internal/obd"/>
   </ds:schemaRefs>
 </ds:datastoreItem>
-</file>
-
-<file path=customXml/itemProps2.xml><?xml version="1.0" encoding="utf-8"?>
-<ds:datastoreItem xmlns:ds="http://schemas.openxmlformats.org/officeDocument/2006/customXml" ds:itemID="{DFDD4B4A-A584-4C15-9E19-829B0AFB716C}">
-  <ds:schemaRefs>
-    <ds:schemaRef ds:uri="http://schemas.microsoft.com/sharepoint/v3/contenttype/forms"/>
-  </ds:schemaRefs>
-</ds:datastoreItem>
-</file>
-
-<file path=customXml/itemProps3.xml><?xml version="1.0" encoding="utf-8"?>
-<ds:datastoreItem xmlns:ds="http://schemas.openxmlformats.org/officeDocument/2006/customXml" ds:itemID="{CFD696C6-B20F-4368-9FB9-27D722436D58}">
-  <ds:schemaRefs>
-    <ds:schemaRef ds:uri="http://schemas.microsoft.com/office/2006/metadata/properties"/>
-    <ds:schemaRef ds:uri="http://schemas.microsoft.com/office/infopath/2007/PartnerControls"/>
-  </ds:schemaRefs>
-</ds:datastoreItem>
 </file>
</xml_diff>

<commit_message>
updated doc for custom physics sim
</commit_message>
<xml_diff>
--- a/Custom Physics Simulation -Trey Gleason.docx
+++ b/Custom Physics Simulation -Trey Gleason.docx
@@ -137,6 +137,7 @@
         <w:t>-</w:t>
       </w:r>
       <w:proofErr w:type="spellStart"/>
+      <w:proofErr w:type="gramStart"/>
       <w:r>
         <w:rPr>
           <w:rFonts w:eastAsia="Times New Roman" w:cstheme="minorHAnsi"/>
@@ -150,7 +151,15 @@
           <w:rFonts w:eastAsia="Times New Roman" w:cstheme="minorHAnsi"/>
           <w:color w:val="2D3B45"/>
         </w:rPr>
-        <w:t>()</w:t>
+        <w:t>(</w:t>
+      </w:r>
+      <w:proofErr w:type="gramEnd"/>
+      <w:r>
+        <w:rPr>
+          <w:rFonts w:eastAsia="Times New Roman" w:cstheme="minorHAnsi"/>
+          <w:color w:val="2D3B45"/>
+        </w:rPr>
+        <w:t>)</w:t>
       </w:r>
     </w:p>
     <w:p>
@@ -170,6 +179,7 @@
         <w:t>-</w:t>
       </w:r>
       <w:proofErr w:type="spellStart"/>
+      <w:proofErr w:type="gramStart"/>
       <w:r>
         <w:rPr>
           <w:rFonts w:eastAsia="Times New Roman" w:cstheme="minorHAnsi"/>
@@ -183,7 +193,15 @@
           <w:rFonts w:eastAsia="Times New Roman" w:cstheme="minorHAnsi"/>
           <w:color w:val="2D3B45"/>
         </w:rPr>
-        <w:t>()</w:t>
+        <w:t>(</w:t>
+      </w:r>
+      <w:proofErr w:type="gramEnd"/>
+      <w:r>
+        <w:rPr>
+          <w:rFonts w:eastAsia="Times New Roman" w:cstheme="minorHAnsi"/>
+          <w:color w:val="2D3B45"/>
+        </w:rPr>
+        <w:t>)</w:t>
       </w:r>
     </w:p>
     <w:p>
@@ -203,6 +221,7 @@
         <w:t>-</w:t>
       </w:r>
       <w:proofErr w:type="spellStart"/>
+      <w:proofErr w:type="gramStart"/>
       <w:r>
         <w:rPr>
           <w:rFonts w:eastAsia="Times New Roman" w:cstheme="minorHAnsi"/>
@@ -216,7 +235,15 @@
           <w:rFonts w:eastAsia="Times New Roman" w:cstheme="minorHAnsi"/>
           <w:color w:val="2D3B45"/>
         </w:rPr>
-        <w:t>()</w:t>
+        <w:t>(</w:t>
+      </w:r>
+      <w:proofErr w:type="gramEnd"/>
+      <w:r>
+        <w:rPr>
+          <w:rFonts w:eastAsia="Times New Roman" w:cstheme="minorHAnsi"/>
+          <w:color w:val="2D3B45"/>
+        </w:rPr>
+        <w:t>)</w:t>
       </w:r>
     </w:p>
     <w:p>
@@ -236,6 +263,7 @@
         <w:t>-</w:t>
       </w:r>
       <w:proofErr w:type="spellStart"/>
+      <w:proofErr w:type="gramStart"/>
       <w:r>
         <w:rPr>
           <w:rFonts w:eastAsia="Times New Roman" w:cstheme="minorHAnsi"/>
@@ -249,7 +277,15 @@
           <w:rFonts w:eastAsia="Times New Roman" w:cstheme="minorHAnsi"/>
           <w:color w:val="2D3B45"/>
         </w:rPr>
-        <w:t>()</w:t>
+        <w:t>(</w:t>
+      </w:r>
+      <w:proofErr w:type="gramEnd"/>
+      <w:r>
+        <w:rPr>
+          <w:rFonts w:eastAsia="Times New Roman" w:cstheme="minorHAnsi"/>
+          <w:color w:val="2D3B45"/>
+        </w:rPr>
+        <w:t>)</w:t>
       </w:r>
     </w:p>
     <w:p>
@@ -269,6 +305,7 @@
         <w:t>-</w:t>
       </w:r>
       <w:proofErr w:type="spellStart"/>
+      <w:proofErr w:type="gramStart"/>
       <w:r>
         <w:rPr>
           <w:rFonts w:eastAsia="Times New Roman" w:cstheme="minorHAnsi"/>
@@ -282,7 +319,15 @@
           <w:rFonts w:eastAsia="Times New Roman" w:cstheme="minorHAnsi"/>
           <w:color w:val="2D3B45"/>
         </w:rPr>
-        <w:t>()</w:t>
+        <w:t>(</w:t>
+      </w:r>
+      <w:proofErr w:type="gramEnd"/>
+      <w:r>
+        <w:rPr>
+          <w:rFonts w:eastAsia="Times New Roman" w:cstheme="minorHAnsi"/>
+          <w:color w:val="2D3B45"/>
+        </w:rPr>
+        <w:t>)</w:t>
       </w:r>
     </w:p>
     <w:p>
@@ -539,11 +584,19 @@
       <w:pPr>
         <w:pStyle w:val="Heading3"/>
       </w:pPr>
+      <w:proofErr w:type="gramStart"/>
       <w:r>
         <w:rPr>
           <w:rStyle w:val="Heading3Char"/>
         </w:rPr>
-        <w:t>game()</w:t>
+        <w:t>game(</w:t>
+      </w:r>
+      <w:proofErr w:type="gramEnd"/>
+      <w:r>
+        <w:rPr>
+          <w:rStyle w:val="Heading3Char"/>
+        </w:rPr>
+        <w:t>)</w:t>
       </w:r>
       <w:r>
         <w:rPr>
@@ -595,12 +648,17 @@
         <w:t xml:space="preserve">The target amount of time between time steps as expressed in seconds. Evaluated by the </w:t>
       </w:r>
       <w:proofErr w:type="spellStart"/>
+      <w:proofErr w:type="gramStart"/>
       <w:r>
         <w:t>shouldTickPhysics</w:t>
       </w:r>
       <w:proofErr w:type="spellEnd"/>
       <w:r>
-        <w:t>() function to determine if a physics update is due.</w:t>
+        <w:t>(</w:t>
+      </w:r>
+      <w:proofErr w:type="gramEnd"/>
+      <w:r>
+        <w:t>) function to determine if a physics update is due.</w:t>
       </w:r>
     </w:p>
     <w:p>
@@ -614,6 +672,7 @@
         <w:t xml:space="preserve">void </w:t>
       </w:r>
       <w:proofErr w:type="spellStart"/>
+      <w:proofErr w:type="gramStart"/>
       <w:r>
         <w:rPr>
           <w:rStyle w:val="Heading3Char"/>
@@ -625,7 +684,14 @@
         <w:rPr>
           <w:rStyle w:val="Heading3Char"/>
         </w:rPr>
-        <w:t>()</w:t>
+        <w:t>(</w:t>
+      </w:r>
+      <w:proofErr w:type="gramEnd"/>
+      <w:r>
+        <w:rPr>
+          <w:rStyle w:val="Heading3Char"/>
+        </w:rPr>
+        <w:t>)</w:t>
       </w:r>
     </w:p>
     <w:p>
@@ -635,7 +701,15 @@
     </w:p>
     <w:p>
       <w:r>
-        <w:t>void draw()</w:t>
+        <w:t xml:space="preserve">void </w:t>
+      </w:r>
+      <w:proofErr w:type="gramStart"/>
+      <w:r>
+        <w:t>draw(</w:t>
+      </w:r>
+      <w:proofErr w:type="gramEnd"/>
+      <w:r>
+        <w:t>)</w:t>
       </w:r>
     </w:p>
     <w:p>
@@ -646,7 +720,15 @@
     </w:p>
     <w:p>
       <w:r>
-        <w:t>void exit()</w:t>
+        <w:t xml:space="preserve">void </w:t>
+      </w:r>
+      <w:proofErr w:type="gramStart"/>
+      <w:r>
+        <w:t>exit(</w:t>
+      </w:r>
+      <w:proofErr w:type="gramEnd"/>
+      <w:r>
+        <w:t>)</w:t>
       </w:r>
     </w:p>
     <w:p>
@@ -657,7 +739,15 @@
     </w:p>
     <w:p>
       <w:r>
-        <w:t>void tick()</w:t>
+        <w:t xml:space="preserve">void </w:t>
+      </w:r>
+      <w:proofErr w:type="gramStart"/>
+      <w:r>
+        <w:t>tick(</w:t>
+      </w:r>
+      <w:proofErr w:type="gramEnd"/>
+      <w:r>
+        <w:t>)</w:t>
       </w:r>
     </w:p>
     <w:p>
@@ -673,12 +763,17 @@
         <w:t xml:space="preserve">void </w:t>
       </w:r>
       <w:proofErr w:type="spellStart"/>
+      <w:proofErr w:type="gramStart"/>
       <w:r>
         <w:t>shouldTickFixed</w:t>
       </w:r>
       <w:proofErr w:type="spellEnd"/>
       <w:r>
-        <w:t>()</w:t>
+        <w:t>(</w:t>
+      </w:r>
+      <w:proofErr w:type="gramEnd"/>
+      <w:r>
+        <w:t>)</w:t>
       </w:r>
     </w:p>
     <w:p>
@@ -706,13 +801,18 @@
     <w:p/>
     <w:p>
       <w:proofErr w:type="spellStart"/>
+      <w:proofErr w:type="gramStart"/>
       <w:r>
         <w:lastRenderedPageBreak/>
         <w:t>physObject</w:t>
       </w:r>
       <w:proofErr w:type="spellEnd"/>
       <w:r>
-        <w:t>()</w:t>
+        <w:t>(</w:t>
+      </w:r>
+      <w:proofErr w:type="gramEnd"/>
+      <w:r>
+        <w:t>)</w:t>
       </w:r>
     </w:p>
     <w:p>
@@ -735,6 +835,7 @@
         <w:t xml:space="preserve">void </w:t>
       </w:r>
       <w:proofErr w:type="spellStart"/>
+      <w:proofErr w:type="gramStart"/>
       <w:r>
         <w:rPr>
           <w:rFonts w:eastAsia="Times New Roman" w:cstheme="minorHAnsi"/>
@@ -746,7 +847,14 @@
         <w:rPr>
           <w:rFonts w:eastAsia="Times New Roman" w:cstheme="minorHAnsi"/>
         </w:rPr>
-        <w:t>()</w:t>
+        <w:t>(</w:t>
+      </w:r>
+      <w:proofErr w:type="gramEnd"/>
+      <w:r>
+        <w:rPr>
+          <w:rFonts w:eastAsia="Times New Roman" w:cstheme="minorHAnsi"/>
+        </w:rPr>
+        <w:t>)</w:t>
       </w:r>
     </w:p>
     <w:p>
@@ -814,6 +922,7 @@
         <w:t xml:space="preserve">void </w:t>
       </w:r>
       <w:proofErr w:type="spellStart"/>
+      <w:proofErr w:type="gramStart"/>
       <w:r>
         <w:rPr>
           <w:rFonts w:eastAsia="Times New Roman" w:cstheme="minorHAnsi"/>
@@ -825,7 +934,14 @@
         <w:rPr>
           <w:rFonts w:eastAsia="Times New Roman" w:cstheme="minorHAnsi"/>
         </w:rPr>
-        <w:t>()</w:t>
+        <w:t>(</w:t>
+      </w:r>
+      <w:proofErr w:type="gramEnd"/>
+      <w:r>
+        <w:rPr>
+          <w:rFonts w:eastAsia="Times New Roman" w:cstheme="minorHAnsi"/>
+        </w:rPr>
+        <w:t>)</w:t>
       </w:r>
     </w:p>
     <w:p>
@@ -874,6 +990,7 @@
         <w:t xml:space="preserve">void </w:t>
       </w:r>
       <w:proofErr w:type="spellStart"/>
+      <w:proofErr w:type="gramStart"/>
       <w:r>
         <w:rPr>
           <w:rFonts w:eastAsia="Times New Roman" w:cstheme="minorHAnsi"/>
@@ -885,7 +1002,14 @@
         <w:rPr>
           <w:rFonts w:eastAsia="Times New Roman" w:cstheme="minorHAnsi"/>
         </w:rPr>
-        <w:t>()</w:t>
+        <w:t>(</w:t>
+      </w:r>
+      <w:proofErr w:type="gramEnd"/>
+      <w:r>
+        <w:rPr>
+          <w:rFonts w:eastAsia="Times New Roman" w:cstheme="minorHAnsi"/>
+        </w:rPr>
+        <w:t>)</w:t>
       </w:r>
     </w:p>
     <w:p>
@@ -936,6 +1060,7 @@
         <w:t xml:space="preserve">void </w:t>
       </w:r>
       <w:proofErr w:type="spellStart"/>
+      <w:proofErr w:type="gramStart"/>
       <w:r>
         <w:rPr>
           <w:rFonts w:eastAsia="Times New Roman" w:cstheme="minorHAnsi"/>
@@ -947,7 +1072,14 @@
         <w:rPr>
           <w:rFonts w:eastAsia="Times New Roman" w:cstheme="minorHAnsi"/>
         </w:rPr>
-        <w:t>()</w:t>
+        <w:t>(</w:t>
+      </w:r>
+      <w:proofErr w:type="gramEnd"/>
+      <w:r>
+        <w:rPr>
+          <w:rFonts w:eastAsia="Times New Roman" w:cstheme="minorHAnsi"/>
+        </w:rPr>
+        <w:t>)</w:t>
       </w:r>
     </w:p>
     <w:p>
@@ -995,6 +1127,7 @@
         <w:t xml:space="preserve">void </w:t>
       </w:r>
       <w:proofErr w:type="spellStart"/>
+      <w:proofErr w:type="gramStart"/>
       <w:r>
         <w:rPr>
           <w:rFonts w:eastAsia="Times New Roman" w:cstheme="minorHAnsi"/>
@@ -1008,7 +1141,15 @@
           <w:rFonts w:eastAsia="Times New Roman" w:cstheme="minorHAnsi"/>
           <w:color w:val="2D3B45"/>
         </w:rPr>
-        <w:t>()</w:t>
+        <w:t>(</w:t>
+      </w:r>
+      <w:proofErr w:type="gramEnd"/>
+      <w:r>
+        <w:rPr>
+          <w:rFonts w:eastAsia="Times New Roman" w:cstheme="minorHAnsi"/>
+          <w:color w:val="2D3B45"/>
+        </w:rPr>
+        <w:t>)</w:t>
       </w:r>
     </w:p>
     <w:p>
@@ -1037,7 +1178,21 @@
         <w:rPr>
           <w:rFonts w:eastAsia="Times New Roman" w:cstheme="minorHAnsi"/>
         </w:rPr>
-        <w:t xml:space="preserve"> to choose whether or not a object should be subjected to gravitational forces</w:t>
+        <w:t xml:space="preserve"> to choose whether or not </w:t>
+      </w:r>
+      <w:proofErr w:type="gramStart"/>
+      <w:r>
+        <w:rPr>
+          <w:rFonts w:eastAsia="Times New Roman" w:cstheme="minorHAnsi"/>
+        </w:rPr>
+        <w:t>a</w:t>
+      </w:r>
+      <w:proofErr w:type="gramEnd"/>
+      <w:r>
+        <w:rPr>
+          <w:rFonts w:eastAsia="Times New Roman" w:cstheme="minorHAnsi"/>
+        </w:rPr>
+        <w:t xml:space="preserve"> object should be subjected to gravitational forces</w:t>
       </w:r>
     </w:p>
     <w:p>
@@ -1054,6 +1209,7 @@
         <w:t xml:space="preserve">float </w:t>
       </w:r>
       <w:proofErr w:type="spellStart"/>
+      <w:proofErr w:type="gramStart"/>
       <w:r>
         <w:rPr>
           <w:rFonts w:eastAsia="Times New Roman" w:cstheme="minorHAnsi"/>
@@ -1065,7 +1221,14 @@
         <w:rPr>
           <w:rFonts w:eastAsia="Times New Roman" w:cstheme="minorHAnsi"/>
         </w:rPr>
-        <w:t>()</w:t>
+        <w:t>(</w:t>
+      </w:r>
+      <w:proofErr w:type="gramEnd"/>
+      <w:r>
+        <w:rPr>
+          <w:rFonts w:eastAsia="Times New Roman" w:cstheme="minorHAnsi"/>
+        </w:rPr>
+        <w:t>)</w:t>
       </w:r>
     </w:p>
     <w:p>
@@ -1088,12 +1251,17 @@
         <w:t xml:space="preserve">bool </w:t>
       </w:r>
       <w:proofErr w:type="spellStart"/>
+      <w:proofErr w:type="gramStart"/>
       <w:r>
         <w:t>checkCircleCircle</w:t>
       </w:r>
       <w:proofErr w:type="spellEnd"/>
       <w:r>
-        <w:t>()</w:t>
+        <w:t>(</w:t>
+      </w:r>
+      <w:proofErr w:type="gramEnd"/>
+      <w:r>
+        <w:t>)</w:t>
       </w:r>
     </w:p>
     <w:p>
@@ -1147,6 +1315,7 @@
         <w:t xml:space="preserve"> </w:t>
       </w:r>
       <w:proofErr w:type="spellStart"/>
+      <w:proofErr w:type="gramStart"/>
       <w:r>
         <w:rPr>
           <w:rFonts w:ascii="Consolas" w:hAnsi="Consolas" w:cs="Consolas"/>
@@ -1164,7 +1333,17 @@
           <w:sz w:val="19"/>
           <w:szCs w:val="19"/>
         </w:rPr>
-        <w:t>()</w:t>
+        <w:t>(</w:t>
+      </w:r>
+      <w:proofErr w:type="gramEnd"/>
+      <w:r>
+        <w:rPr>
+          <w:rFonts w:ascii="Consolas" w:hAnsi="Consolas" w:cs="Consolas"/>
+          <w:color w:val="000000"/>
+          <w:sz w:val="19"/>
+          <w:szCs w:val="19"/>
+        </w:rPr>
+        <w:t>)</w:t>
       </w:r>
     </w:p>
     <w:p>
@@ -1250,6 +1429,7 @@
         </w:rPr>
       </w:pPr>
       <w:proofErr w:type="spellStart"/>
+      <w:proofErr w:type="gramStart"/>
       <w:r>
         <w:rPr>
           <w:rFonts w:ascii="Consolas" w:hAnsi="Consolas" w:cs="Consolas"/>
@@ -1269,6 +1449,7 @@
         </w:rPr>
         <w:t>::</w:t>
       </w:r>
+      <w:proofErr w:type="gramEnd"/>
       <w:r>
         <w:rPr>
           <w:rFonts w:ascii="Consolas" w:hAnsi="Consolas" w:cs="Consolas"/>
@@ -1315,6 +1496,7 @@
         </w:rPr>
       </w:pPr>
       <w:proofErr w:type="spellStart"/>
+      <w:proofErr w:type="gramStart"/>
       <w:r>
         <w:rPr>
           <w:rFonts w:ascii="Consolas" w:hAnsi="Consolas" w:cs="Consolas"/>
@@ -1334,6 +1516,7 @@
         </w:rPr>
         <w:t>::</w:t>
       </w:r>
+      <w:proofErr w:type="gramEnd"/>
       <w:r>
         <w:rPr>
           <w:rFonts w:ascii="Consolas" w:hAnsi="Consolas" w:cs="Consolas"/>
@@ -1424,6 +1607,7 @@
         </w:rPr>
       </w:pPr>
       <w:proofErr w:type="spellStart"/>
+      <w:proofErr w:type="gramStart"/>
       <w:r>
         <w:rPr>
           <w:rFonts w:ascii="Consolas" w:hAnsi="Consolas" w:cs="Consolas"/>
@@ -1444,6 +1628,7 @@
         </w:rPr>
         <w:t>::</w:t>
       </w:r>
+      <w:proofErr w:type="gramEnd"/>
       <w:r>
         <w:rPr>
           <w:rFonts w:ascii="Consolas" w:hAnsi="Consolas" w:cs="Consolas"/>
@@ -1521,6 +1706,42 @@
       </w:r>
       <w:r>
         <w:t>enhancements that could be done to improve the usability of this custom physics simulation.</w:t>
+      </w:r>
+    </w:p>
+    <w:p>
+      <w:r>
+        <w:t>Unity project:</w:t>
+      </w:r>
+    </w:p>
+    <w:p>
+      <w:r>
+        <w:t xml:space="preserve">I would Improve my UI. Change key mapping for some of my slime controls. Add in working a jellybody. </w:t>
+      </w:r>
+      <w:proofErr w:type="gramStart"/>
+      <w:r>
+        <w:t>Also</w:t>
+      </w:r>
+      <w:proofErr w:type="gramEnd"/>
+      <w:r>
+        <w:t xml:space="preserve"> would try adding the ability to </w:t>
+      </w:r>
+      <w:proofErr w:type="spellStart"/>
+      <w:r>
+        <w:t>pickup</w:t>
+      </w:r>
+      <w:proofErr w:type="spellEnd"/>
+      <w:r>
+        <w:t xml:space="preserve"> and carry slimes.</w:t>
+      </w:r>
+    </w:p>
+    <w:p>
+      <w:r>
+        <w:t>C++ custom physics simulation:</w:t>
+      </w:r>
+    </w:p>
+    <w:p>
+      <w:r>
+        <w:t>Add borders at the ends of the screen that would either cause shapes to teleport from one end to the opposite end of the screen or bounce off bounce off the edges.</w:t>
       </w:r>
     </w:p>
     <w:p/>
@@ -2634,21 +2855,6 @@
 </file>
 
 <file path=customXml/item1.xml><?xml version="1.0" encoding="utf-8"?>
-<p:properties xmlns:p="http://schemas.microsoft.com/office/2006/metadata/properties" xmlns:xsi="http://www.w3.org/2001/XMLSchema-instance" xmlns:pc="http://schemas.microsoft.com/office/infopath/2007/PartnerControls">
-  <documentManagement/>
-</p:properties>
-</file>
-
-<file path=customXml/item2.xml><?xml version="1.0" encoding="utf-8"?>
-<?mso-contentType ?>
-<FormTemplates xmlns="http://schemas.microsoft.com/sharepoint/v3/contenttype/forms">
-  <Display>DocumentLibraryForm</Display>
-  <Edit>DocumentLibraryForm</Edit>
-  <New>DocumentLibraryForm</New>
-</FormTemplates>
-</file>
-
-<file path=customXml/item3.xml><?xml version="1.0" encoding="utf-8"?>
 <ct:contentTypeSchema xmlns:ct="http://schemas.microsoft.com/office/2006/metadata/contentType" xmlns:ma="http://schemas.microsoft.com/office/2006/metadata/properties/metaAttributes" ct:_="" ma:_="" ma:contentTypeName="Document" ma:contentTypeID="0x01010023A74BAE726F2344B6F4615C42B9085F" ma:contentTypeVersion="10" ma:contentTypeDescription="Create a new document." ma:contentTypeScope="" ma:versionID="4d55923cc7c78abbf543bbbeed3400a1">
   <xsd:schema xmlns:xsd="http://www.w3.org/2001/XMLSchema" xmlns:xs="http://www.w3.org/2001/XMLSchema" xmlns:p="http://schemas.microsoft.com/office/2006/metadata/properties" xmlns:ns2="02294a81-1c35-42d2-96be-644bafa8c118" targetNamespace="http://schemas.microsoft.com/office/2006/metadata/properties" ma:root="true" ma:fieldsID="fa13c187a0e7decafc13be671cc7a958" ns2:_="">
     <xsd:import namespace="02294a81-1c35-42d2-96be-644bafa8c118"/>
@@ -2832,24 +3038,22 @@
 </ct:contentTypeSchema>
 </file>
 
-<file path=customXml/itemProps1.xml><?xml version="1.0" encoding="utf-8"?>
-<ds:datastoreItem xmlns:ds="http://schemas.openxmlformats.org/officeDocument/2006/customXml" ds:itemID="{CFD696C6-B20F-4368-9FB9-27D722436D58}">
-  <ds:schemaRefs>
-    <ds:schemaRef ds:uri="http://schemas.microsoft.com/office/2006/metadata/properties"/>
-    <ds:schemaRef ds:uri="http://schemas.microsoft.com/office/infopath/2007/PartnerControls"/>
-  </ds:schemaRefs>
-</ds:datastoreItem>
+<file path=customXml/item2.xml><?xml version="1.0" encoding="utf-8"?>
+<?mso-contentType ?>
+<FormTemplates xmlns="http://schemas.microsoft.com/sharepoint/v3/contenttype/forms">
+  <Display>DocumentLibraryForm</Display>
+  <Edit>DocumentLibraryForm</Edit>
+  <New>DocumentLibraryForm</New>
+</FormTemplates>
 </file>
 
-<file path=customXml/itemProps2.xml><?xml version="1.0" encoding="utf-8"?>
-<ds:datastoreItem xmlns:ds="http://schemas.openxmlformats.org/officeDocument/2006/customXml" ds:itemID="{DFDD4B4A-A584-4C15-9E19-829B0AFB716C}">
-  <ds:schemaRefs>
-    <ds:schemaRef ds:uri="http://schemas.microsoft.com/sharepoint/v3/contenttype/forms"/>
-  </ds:schemaRefs>
-</ds:datastoreItem>
+<file path=customXml/item3.xml><?xml version="1.0" encoding="utf-8"?>
+<p:properties xmlns:p="http://schemas.microsoft.com/office/2006/metadata/properties" xmlns:xsi="http://www.w3.org/2001/XMLSchema-instance" xmlns:pc="http://schemas.microsoft.com/office/infopath/2007/PartnerControls">
+  <documentManagement/>
+</p:properties>
 </file>
 
-<file path=customXml/itemProps3.xml><?xml version="1.0" encoding="utf-8"?>
+<file path=customXml/itemProps1.xml><?xml version="1.0" encoding="utf-8"?>
 <ds:datastoreItem xmlns:ds="http://schemas.openxmlformats.org/officeDocument/2006/customXml" ds:itemID="{CCEA42C8-DEDB-441D-8369-7FA789B9D590}">
   <ds:schemaRefs>
     <ds:schemaRef ds:uri="http://schemas.microsoft.com/office/2006/metadata/contentType"/>
@@ -2865,4 +3069,21 @@
     <ds:schemaRef ds:uri="http://schemas.microsoft.com/internal/obd"/>
   </ds:schemaRefs>
 </ds:datastoreItem>
+</file>
+
+<file path=customXml/itemProps2.xml><?xml version="1.0" encoding="utf-8"?>
+<ds:datastoreItem xmlns:ds="http://schemas.openxmlformats.org/officeDocument/2006/customXml" ds:itemID="{DFDD4B4A-A584-4C15-9E19-829B0AFB716C}">
+  <ds:schemaRefs>
+    <ds:schemaRef ds:uri="http://schemas.microsoft.com/sharepoint/v3/contenttype/forms"/>
+  </ds:schemaRefs>
+</ds:datastoreItem>
+</file>
+
+<file path=customXml/itemProps3.xml><?xml version="1.0" encoding="utf-8"?>
+<ds:datastoreItem xmlns:ds="http://schemas.openxmlformats.org/officeDocument/2006/customXml" ds:itemID="{CFD696C6-B20F-4368-9FB9-27D722436D58}">
+  <ds:schemaRefs>
+    <ds:schemaRef ds:uri="http://schemas.microsoft.com/office/2006/metadata/properties"/>
+    <ds:schemaRef ds:uri="http://schemas.microsoft.com/office/infopath/2007/PartnerControls"/>
+  </ds:schemaRefs>
+</ds:datastoreItem>
 </file>
</xml_diff>